<commit_message>
Edit use case scenario
</commit_message>
<xml_diff>
--- a/docs/Usecase/Use Case Scenario/UsecaseScenario.docx
+++ b/docs/Usecase/Use Case Scenario/UsecaseScenario.docx
@@ -1,6 +1,6 @@
 
 <file path=word/document.xml><?xml version="1.0" encoding="utf-8"?>
-<w:document xmlns:wpc="http://schemas.microsoft.com/office/word/2010/wordprocessingCanvas" xmlns:cx="http://schemas.microsoft.com/office/drawing/2014/chartex" xmlns:mc="http://schemas.openxmlformats.org/markup-compatibility/2006" xmlns:o="urn:schemas-microsoft-com:office:office" xmlns:r="http://schemas.openxmlformats.org/officeDocument/2006/relationships" xmlns:m="http://schemas.openxmlformats.org/officeDocument/2006/math" xmlns:v="urn:schemas-microsoft-com:vml" xmlns:wp14="http://schemas.microsoft.com/office/word/2010/wordprocessingDrawing" xmlns:wp="http://schemas.openxmlformats.org/drawingml/2006/wordprocessingDrawing" xmlns:w10="urn:schemas-microsoft-com:office:word" xmlns:w="http://schemas.openxmlformats.org/wordprocessingml/2006/main" xmlns:w14="http://schemas.microsoft.com/office/word/2010/wordml" xmlns:w15="http://schemas.microsoft.com/office/word/2012/wordml" xmlns:w16se="http://schemas.microsoft.com/office/word/2015/wordml/symex" xmlns:wpg="http://schemas.microsoft.com/office/word/2010/wordprocessingGroup" xmlns:wpi="http://schemas.microsoft.com/office/word/2010/wordprocessingInk" xmlns:wne="http://schemas.microsoft.com/office/word/2006/wordml" xmlns:wps="http://schemas.microsoft.com/office/word/2010/wordprocessingShape" mc:Ignorable="w14 w15 w16se wp14">
+<w:document xmlns:wpc="http://schemas.microsoft.com/office/word/2010/wordprocessingCanvas" xmlns:mc="http://schemas.openxmlformats.org/markup-compatibility/2006" xmlns:o="urn:schemas-microsoft-com:office:office" xmlns:r="http://schemas.openxmlformats.org/officeDocument/2006/relationships" xmlns:m="http://schemas.openxmlformats.org/officeDocument/2006/math" xmlns:v="urn:schemas-microsoft-com:vml" xmlns:wp14="http://schemas.microsoft.com/office/word/2010/wordprocessingDrawing" xmlns:wp="http://schemas.openxmlformats.org/drawingml/2006/wordprocessingDrawing" xmlns:w10="urn:schemas-microsoft-com:office:word" xmlns:w="http://schemas.openxmlformats.org/wordprocessingml/2006/main" xmlns:w14="http://schemas.microsoft.com/office/word/2010/wordml" xmlns:w15="http://schemas.microsoft.com/office/word/2012/wordml" xmlns:wpg="http://schemas.microsoft.com/office/word/2010/wordprocessingGroup" xmlns:wpi="http://schemas.microsoft.com/office/word/2010/wordprocessingInk" xmlns:wne="http://schemas.microsoft.com/office/word/2006/wordml" xmlns:wps="http://schemas.microsoft.com/office/word/2010/wordprocessingShape" mc:Ignorable="w14 w15 wp14">
   <w:body>
     <w:p>
       <w:pPr>
@@ -13,8 +13,6 @@
       <w:r>
         <w:t>Register</w:t>
       </w:r>
-      <w:bookmarkStart w:id="0" w:name="_GoBack"/>
-      <w:bookmarkEnd w:id="0"/>
     </w:p>
     <w:tbl>
       <w:tblPr>
@@ -1514,7 +1512,6 @@
                 <w:sz w:val="20"/>
                 <w:szCs w:val="20"/>
               </w:rPr>
-              <w:lastRenderedPageBreak/>
               <w:t xml:space="preserve">Alternative Flow of Events  </w:t>
             </w:r>
           </w:p>
@@ -10106,14 +10103,7 @@
                 <w:sz w:val="20"/>
                 <w:szCs w:val="20"/>
               </w:rPr>
-              <w:t>Admin,</w:t>
-            </w:r>
-            <w:r>
-              <w:rPr>
-                <w:sz w:val="20"/>
-                <w:szCs w:val="20"/>
-              </w:rPr>
-              <w:t xml:space="preserve"> </w:t>
+              <w:t xml:space="preserve">Admin, </w:t>
             </w:r>
             <w:r>
               <w:rPr>
@@ -10256,14 +10246,7 @@
                 <w:sz w:val="20"/>
                 <w:szCs w:val="20"/>
               </w:rPr>
-              <w:t>Admin,</w:t>
-            </w:r>
-            <w:r>
-              <w:rPr>
-                <w:sz w:val="20"/>
-                <w:szCs w:val="20"/>
-              </w:rPr>
-              <w:t xml:space="preserve"> </w:t>
+              <w:t xml:space="preserve">Admin, </w:t>
             </w:r>
             <w:r>
               <w:rPr>
@@ -10611,14 +10594,7 @@
                 <w:sz w:val="20"/>
                 <w:szCs w:val="20"/>
               </w:rPr>
-              <w:t>Admin,</w:t>
-            </w:r>
-            <w:r>
-              <w:rPr>
-                <w:sz w:val="20"/>
-                <w:szCs w:val="20"/>
-              </w:rPr>
-              <w:t xml:space="preserve"> </w:t>
+              <w:t xml:space="preserve">Admin, </w:t>
             </w:r>
             <w:r>
               <w:rPr>
@@ -11838,14 +11814,7 @@
                 <w:sz w:val="20"/>
                 <w:szCs w:val="20"/>
               </w:rPr>
-              <w:t>Admin,</w:t>
-            </w:r>
-            <w:r>
-              <w:rPr>
-                <w:sz w:val="20"/>
-                <w:szCs w:val="20"/>
-              </w:rPr>
-              <w:t xml:space="preserve"> </w:t>
+              <w:t xml:space="preserve">Admin, </w:t>
             </w:r>
             <w:r>
               <w:rPr>
@@ -11988,14 +11957,7 @@
                 <w:sz w:val="20"/>
                 <w:szCs w:val="20"/>
               </w:rPr>
-              <w:t>Admin,</w:t>
-            </w:r>
-            <w:r>
-              <w:rPr>
-                <w:sz w:val="20"/>
-                <w:szCs w:val="20"/>
-              </w:rPr>
-              <w:t xml:space="preserve"> </w:t>
+              <w:t xml:space="preserve">Admin, </w:t>
             </w:r>
             <w:r>
               <w:rPr>
@@ -12335,14 +12297,7 @@
                 <w:sz w:val="20"/>
                 <w:szCs w:val="20"/>
               </w:rPr>
-              <w:t>Admin,</w:t>
-            </w:r>
-            <w:r>
-              <w:rPr>
-                <w:sz w:val="20"/>
-                <w:szCs w:val="20"/>
-              </w:rPr>
-              <w:t xml:space="preserve"> </w:t>
+              <w:t xml:space="preserve">Admin, </w:t>
             </w:r>
             <w:r>
               <w:rPr>
@@ -13235,15 +13190,7 @@
                 <w:sz w:val="20"/>
                 <w:szCs w:val="20"/>
               </w:rPr>
-              <w:t>Admin,</w:t>
-            </w:r>
-            <w:r>
-              <w:rPr>
-                <w:i/>
-                <w:sz w:val="20"/>
-                <w:szCs w:val="20"/>
-              </w:rPr>
-              <w:t xml:space="preserve"> </w:t>
+              <w:t xml:space="preserve">Admin, </w:t>
             </w:r>
             <w:r>
               <w:rPr>
@@ -13349,14 +13296,7 @@
                 <w:sz w:val="20"/>
                 <w:szCs w:val="20"/>
               </w:rPr>
-              <w:t>Admin,</w:t>
-            </w:r>
-            <w:r>
-              <w:rPr>
-                <w:sz w:val="20"/>
-                <w:szCs w:val="20"/>
-              </w:rPr>
-              <w:t xml:space="preserve"> </w:t>
+              <w:t xml:space="preserve">Admin, </w:t>
             </w:r>
             <w:r>
               <w:rPr>
@@ -13597,14 +13537,7 @@
                 <w:sz w:val="20"/>
                 <w:szCs w:val="20"/>
               </w:rPr>
-              <w:t>Admin,</w:t>
-            </w:r>
-            <w:r>
-              <w:rPr>
-                <w:sz w:val="20"/>
-                <w:szCs w:val="20"/>
-              </w:rPr>
-              <w:t xml:space="preserve"> </w:t>
+              <w:t xml:space="preserve">Admin, </w:t>
             </w:r>
             <w:r>
               <w:rPr>
@@ -14366,28 +14299,6 @@
             <w:r>
               <w:rPr>
                 <w:i/>
-                <w:sz w:val="20"/>
-                <w:szCs w:val="20"/>
-              </w:rPr>
-              <w:t>Admin</w:t>
-            </w:r>
-            <w:r>
-              <w:rPr>
-                <w:sz w:val="20"/>
-                <w:szCs w:val="20"/>
-              </w:rPr>
-              <w:t>,</w:t>
-            </w:r>
-            <w:r>
-              <w:rPr>
-                <w:sz w:val="20"/>
-                <w:szCs w:val="20"/>
-              </w:rPr>
-              <w:t xml:space="preserve"> </w:t>
-            </w:r>
-            <w:r>
-              <w:rPr>
-                <w:i/>
               </w:rPr>
               <w:t>Merchant</w:t>
             </w:r>
@@ -14448,28 +14359,6 @@
             <w:r>
               <w:rPr>
                 <w:i/>
-                <w:sz w:val="20"/>
-                <w:szCs w:val="20"/>
-              </w:rPr>
-              <w:t>Admin</w:t>
-            </w:r>
-            <w:r>
-              <w:rPr>
-                <w:sz w:val="20"/>
-                <w:szCs w:val="20"/>
-              </w:rPr>
-              <w:t>,</w:t>
-            </w:r>
-            <w:r>
-              <w:rPr>
-                <w:sz w:val="20"/>
-                <w:szCs w:val="20"/>
-              </w:rPr>
-              <w:t xml:space="preserve"> </w:t>
-            </w:r>
-            <w:r>
-              <w:rPr>
-                <w:i/>
               </w:rPr>
               <w:t>Merchant</w:t>
             </w:r>
@@ -14666,14 +14555,7 @@
                 <w:sz w:val="20"/>
                 <w:szCs w:val="20"/>
               </w:rPr>
-              <w:t>,</w:t>
-            </w:r>
-            <w:r>
-              <w:rPr>
-                <w:sz w:val="20"/>
-                <w:szCs w:val="20"/>
-              </w:rPr>
-              <w:t xml:space="preserve"> </w:t>
+              <w:t xml:space="preserve">, </w:t>
             </w:r>
             <w:r>
               <w:rPr>
@@ -18277,7 +18159,6 @@
                 <w:sz w:val="20"/>
                 <w:szCs w:val="20"/>
               </w:rPr>
-              <w:lastRenderedPageBreak/>
               <w:t xml:space="preserve">Alternative Flow of Events  </w:t>
             </w:r>
           </w:p>
@@ -18867,6 +18748,14 @@
             </w:r>
             <w:r>
               <w:rPr>
+                <w:i/>
+                <w:sz w:val="20"/>
+                <w:szCs w:val="20"/>
+              </w:rPr>
+              <w:t xml:space="preserve"> / merchant</w:t>
+            </w:r>
+            <w:r>
+              <w:rPr>
                 <w:sz w:val="20"/>
                 <w:szCs w:val="20"/>
               </w:rPr>
@@ -19710,7 +19599,6 @@
                 <w:sz w:val="20"/>
                 <w:szCs w:val="20"/>
               </w:rPr>
-              <w:lastRenderedPageBreak/>
               <w:t xml:space="preserve">Alternative Flow of Events  </w:t>
             </w:r>
           </w:p>
@@ -19750,6 +19638,8 @@
       <w:pPr>
         <w:pStyle w:val="ListParagraph"/>
       </w:pPr>
+      <w:bookmarkStart w:id="0" w:name="_GoBack"/>
+      <w:bookmarkEnd w:id="0"/>
     </w:p>
     <w:sectPr>
       <w:pgSz w:w="12240" w:h="15840"/>
@@ -19762,7 +19652,7 @@
 </file>
 
 <file path=word/endnotes.xml><?xml version="1.0" encoding="utf-8"?>
-<w:endnotes xmlns:wpc="http://schemas.microsoft.com/office/word/2010/wordprocessingCanvas" xmlns:cx="http://schemas.microsoft.com/office/drawing/2014/chartex" xmlns:mc="http://schemas.openxmlformats.org/markup-compatibility/2006" xmlns:o="urn:schemas-microsoft-com:office:office" xmlns:r="http://schemas.openxmlformats.org/officeDocument/2006/relationships" xmlns:m="http://schemas.openxmlformats.org/officeDocument/2006/math" xmlns:v="urn:schemas-microsoft-com:vml" xmlns:wp14="http://schemas.microsoft.com/office/word/2010/wordprocessingDrawing" xmlns:wp="http://schemas.openxmlformats.org/drawingml/2006/wordprocessingDrawing" xmlns:w10="urn:schemas-microsoft-com:office:word" xmlns:w="http://schemas.openxmlformats.org/wordprocessingml/2006/main" xmlns:w14="http://schemas.microsoft.com/office/word/2010/wordml" xmlns:w15="http://schemas.microsoft.com/office/word/2012/wordml" xmlns:w16se="http://schemas.microsoft.com/office/word/2015/wordml/symex" xmlns:wpg="http://schemas.microsoft.com/office/word/2010/wordprocessingGroup" xmlns:wpi="http://schemas.microsoft.com/office/word/2010/wordprocessingInk" xmlns:wne="http://schemas.microsoft.com/office/word/2006/wordml" xmlns:wps="http://schemas.microsoft.com/office/word/2010/wordprocessingShape" mc:Ignorable="w14 w15 w16se wp14">
+<w:endnotes xmlns:wpc="http://schemas.microsoft.com/office/word/2010/wordprocessingCanvas" xmlns:mc="http://schemas.openxmlformats.org/markup-compatibility/2006" xmlns:o="urn:schemas-microsoft-com:office:office" xmlns:r="http://schemas.openxmlformats.org/officeDocument/2006/relationships" xmlns:m="http://schemas.openxmlformats.org/officeDocument/2006/math" xmlns:v="urn:schemas-microsoft-com:vml" xmlns:wp14="http://schemas.microsoft.com/office/word/2010/wordprocessingDrawing" xmlns:wp="http://schemas.openxmlformats.org/drawingml/2006/wordprocessingDrawing" xmlns:w10="urn:schemas-microsoft-com:office:word" xmlns:w="http://schemas.openxmlformats.org/wordprocessingml/2006/main" xmlns:w14="http://schemas.microsoft.com/office/word/2010/wordml" xmlns:w15="http://schemas.microsoft.com/office/word/2012/wordml" xmlns:wpg="http://schemas.microsoft.com/office/word/2010/wordprocessingGroup" xmlns:wpi="http://schemas.microsoft.com/office/word/2010/wordprocessingInk" xmlns:wne="http://schemas.microsoft.com/office/word/2006/wordml" xmlns:wps="http://schemas.microsoft.com/office/word/2010/wordprocessingShape" mc:Ignorable="w14 w15 wp14">
   <w:endnote w:type="separator" w:id="-1">
     <w:p>
       <w:pPr>
@@ -19787,7 +19677,7 @@
 </file>
 
 <file path=word/footnotes.xml><?xml version="1.0" encoding="utf-8"?>
-<w:footnotes xmlns:wpc="http://schemas.microsoft.com/office/word/2010/wordprocessingCanvas" xmlns:cx="http://schemas.microsoft.com/office/drawing/2014/chartex" xmlns:mc="http://schemas.openxmlformats.org/markup-compatibility/2006" xmlns:o="urn:schemas-microsoft-com:office:office" xmlns:r="http://schemas.openxmlformats.org/officeDocument/2006/relationships" xmlns:m="http://schemas.openxmlformats.org/officeDocument/2006/math" xmlns:v="urn:schemas-microsoft-com:vml" xmlns:wp14="http://schemas.microsoft.com/office/word/2010/wordprocessingDrawing" xmlns:wp="http://schemas.openxmlformats.org/drawingml/2006/wordprocessingDrawing" xmlns:w10="urn:schemas-microsoft-com:office:word" xmlns:w="http://schemas.openxmlformats.org/wordprocessingml/2006/main" xmlns:w14="http://schemas.microsoft.com/office/word/2010/wordml" xmlns:w15="http://schemas.microsoft.com/office/word/2012/wordml" xmlns:w16se="http://schemas.microsoft.com/office/word/2015/wordml/symex" xmlns:wpg="http://schemas.microsoft.com/office/word/2010/wordprocessingGroup" xmlns:wpi="http://schemas.microsoft.com/office/word/2010/wordprocessingInk" xmlns:wne="http://schemas.microsoft.com/office/word/2006/wordml" xmlns:wps="http://schemas.microsoft.com/office/word/2010/wordprocessingShape" mc:Ignorable="w14 w15 w16se wp14">
+<w:footnotes xmlns:wpc="http://schemas.microsoft.com/office/word/2010/wordprocessingCanvas" xmlns:mc="http://schemas.openxmlformats.org/markup-compatibility/2006" xmlns:o="urn:schemas-microsoft-com:office:office" xmlns:r="http://schemas.openxmlformats.org/officeDocument/2006/relationships" xmlns:m="http://schemas.openxmlformats.org/officeDocument/2006/math" xmlns:v="urn:schemas-microsoft-com:vml" xmlns:wp14="http://schemas.microsoft.com/office/word/2010/wordprocessingDrawing" xmlns:wp="http://schemas.openxmlformats.org/drawingml/2006/wordprocessingDrawing" xmlns:w10="urn:schemas-microsoft-com:office:word" xmlns:w="http://schemas.openxmlformats.org/wordprocessingml/2006/main" xmlns:w14="http://schemas.microsoft.com/office/word/2010/wordml" xmlns:w15="http://schemas.microsoft.com/office/word/2012/wordml" xmlns:wpg="http://schemas.microsoft.com/office/word/2010/wordprocessingGroup" xmlns:wpi="http://schemas.microsoft.com/office/word/2010/wordprocessingInk" xmlns:wne="http://schemas.microsoft.com/office/word/2006/wordml" xmlns:wps="http://schemas.microsoft.com/office/word/2010/wordprocessingShape" mc:Ignorable="w14 w15 wp14">
   <w:footnote w:type="separator" w:id="-1">
     <w:p>
       <w:pPr>
@@ -19812,8 +19702,8 @@
 </file>
 
 <file path=word/numbering.xml><?xml version="1.0" encoding="utf-8"?>
-<w:numbering xmlns:wpc="http://schemas.microsoft.com/office/word/2010/wordprocessingCanvas" xmlns:cx="http://schemas.microsoft.com/office/drawing/2014/chartex" xmlns:mc="http://schemas.openxmlformats.org/markup-compatibility/2006" xmlns:o="urn:schemas-microsoft-com:office:office" xmlns:r="http://schemas.openxmlformats.org/officeDocument/2006/relationships" xmlns:m="http://schemas.openxmlformats.org/officeDocument/2006/math" xmlns:v="urn:schemas-microsoft-com:vml" xmlns:wp14="http://schemas.microsoft.com/office/word/2010/wordprocessingDrawing" xmlns:wp="http://schemas.openxmlformats.org/drawingml/2006/wordprocessingDrawing" xmlns:w10="urn:schemas-microsoft-com:office:word" xmlns:w="http://schemas.openxmlformats.org/wordprocessingml/2006/main" xmlns:w14="http://schemas.microsoft.com/office/word/2010/wordml" xmlns:w15="http://schemas.microsoft.com/office/word/2012/wordml" xmlns:w16se="http://schemas.microsoft.com/office/word/2015/wordml/symex" xmlns:wpg="http://schemas.microsoft.com/office/word/2010/wordprocessingGroup" xmlns:wpi="http://schemas.microsoft.com/office/word/2010/wordprocessingInk" xmlns:wne="http://schemas.microsoft.com/office/word/2006/wordml" xmlns:wps="http://schemas.microsoft.com/office/word/2010/wordprocessingShape" mc:Ignorable="w14 w15 w16se wp14">
-  <w:abstractNum w:abstractNumId="0" w15:restartNumberingAfterBreak="0">
+<w:numbering xmlns:wpc="http://schemas.microsoft.com/office/word/2010/wordprocessingCanvas" xmlns:mc="http://schemas.openxmlformats.org/markup-compatibility/2006" xmlns:o="urn:schemas-microsoft-com:office:office" xmlns:r="http://schemas.openxmlformats.org/officeDocument/2006/relationships" xmlns:m="http://schemas.openxmlformats.org/officeDocument/2006/math" xmlns:v="urn:schemas-microsoft-com:vml" xmlns:wp14="http://schemas.microsoft.com/office/word/2010/wordprocessingDrawing" xmlns:wp="http://schemas.openxmlformats.org/drawingml/2006/wordprocessingDrawing" xmlns:w10="urn:schemas-microsoft-com:office:word" xmlns:w="http://schemas.openxmlformats.org/wordprocessingml/2006/main" xmlns:w14="http://schemas.microsoft.com/office/word/2010/wordml" xmlns:w15="http://schemas.microsoft.com/office/word/2012/wordml" xmlns:wpg="http://schemas.microsoft.com/office/word/2010/wordprocessingGroup" xmlns:wpi="http://schemas.microsoft.com/office/word/2010/wordprocessingInk" xmlns:wne="http://schemas.microsoft.com/office/word/2006/wordml" xmlns:wps="http://schemas.microsoft.com/office/word/2010/wordprocessingShape" mc:Ignorable="w14 w15 wp14">
+  <w:abstractNum w:abstractNumId="0">
     <w:nsid w:val="7DD363CD"/>
     <w:multiLevelType w:val="hybridMultilevel"/>
     <w:tmpl w:val="B372C14C"/>
@@ -19906,7 +19796,7 @@
 </file>
 
 <file path=word/styles.xml><?xml version="1.0" encoding="utf-8"?>
-<w:styles xmlns:mc="http://schemas.openxmlformats.org/markup-compatibility/2006" xmlns:r="http://schemas.openxmlformats.org/officeDocument/2006/relationships" xmlns:w="http://schemas.openxmlformats.org/wordprocessingml/2006/main" xmlns:w14="http://schemas.microsoft.com/office/word/2010/wordml" xmlns:w15="http://schemas.microsoft.com/office/word/2012/wordml" xmlns:w16se="http://schemas.microsoft.com/office/word/2015/wordml/symex" mc:Ignorable="w14 w15 w16se">
+<w:styles xmlns:mc="http://schemas.openxmlformats.org/markup-compatibility/2006" xmlns:r="http://schemas.openxmlformats.org/officeDocument/2006/relationships" xmlns:w="http://schemas.openxmlformats.org/wordprocessingml/2006/main" xmlns:w14="http://schemas.microsoft.com/office/word/2010/wordml" xmlns:w15="http://schemas.microsoft.com/office/word/2012/wordml" mc:Ignorable="w14 w15">
   <w:docDefaults>
     <w:rPrDefault>
       <w:rPr>

</xml_diff>